<commit_message>
Added image for bottom paragraph
</commit_message>
<xml_diff>
--- a/Database report.docx
+++ b/Database report.docx
@@ -645,13 +645,13 @@
           <w:noProof/>
         </w:rPr>
         <w:drawing>
-          <wp:anchor distT="0" distB="0" distL="114300" distR="114300" simplePos="0" relativeHeight="251663360" behindDoc="0" locked="0" layoutInCell="1" allowOverlap="1" wp14:anchorId="26648661" wp14:editId="37E03536">
+          <wp:anchor distT="0" distB="0" distL="114300" distR="114300" simplePos="0" relativeHeight="251663360" behindDoc="0" locked="0" layoutInCell="1" allowOverlap="1" wp14:anchorId="26648661" wp14:editId="2F5F8361">
             <wp:simplePos x="0" y="0"/>
-            <wp:positionH relativeFrom="column">
-              <wp:posOffset>633095</wp:posOffset>
+            <wp:positionH relativeFrom="margin">
+              <wp:align>left</wp:align>
             </wp:positionH>
             <wp:positionV relativeFrom="paragraph">
-              <wp:posOffset>6350</wp:posOffset>
+              <wp:posOffset>53975</wp:posOffset>
             </wp:positionV>
             <wp:extent cx="2233930" cy="1695450"/>
             <wp:effectExtent l="0" t="0" r="0" b="0"/>
@@ -1071,6 +1071,64 @@
         <w:t>.</w:t>
       </w:r>
     </w:p>
+    <w:p>
+      <w:r>
+        <w:rPr>
+          <w:noProof/>
+        </w:rPr>
+        <w:drawing>
+          <wp:inline distT="0" distB="0" distL="0" distR="0" wp14:anchorId="6327836A" wp14:editId="03544E21">
+            <wp:extent cx="5729605" cy="2238375"/>
+            <wp:effectExtent l="0" t="0" r="4445" b="9525"/>
+            <wp:docPr id="1" name="Picture 1"/>
+            <wp:cNvGraphicFramePr>
+              <a:graphicFrameLocks xmlns:a="http://schemas.openxmlformats.org/drawingml/2006/main" noChangeAspect="1"/>
+            </wp:cNvGraphicFramePr>
+            <a:graphic xmlns:a="http://schemas.openxmlformats.org/drawingml/2006/main">
+              <a:graphicData uri="http://schemas.openxmlformats.org/drawingml/2006/picture">
+                <pic:pic xmlns:pic="http://schemas.openxmlformats.org/drawingml/2006/picture">
+                  <pic:nvPicPr>
+                    <pic:cNvPr id="0" name="Picture 1"/>
+                    <pic:cNvPicPr>
+                      <a:picLocks noChangeAspect="1" noChangeArrowheads="1"/>
+                    </pic:cNvPicPr>
+                  </pic:nvPicPr>
+                  <pic:blipFill>
+                    <a:blip r:embed="rId12" cstate="print">
+                      <a:extLst>
+                        <a:ext uri="{28A0092B-C50C-407E-A947-70E740481C1C}">
+                          <a14:useLocalDpi xmlns:a14="http://schemas.microsoft.com/office/drawing/2010/main" val="0"/>
+                        </a:ext>
+                      </a:extLst>
+                    </a:blip>
+                    <a:srcRect/>
+                    <a:stretch>
+                      <a:fillRect/>
+                    </a:stretch>
+                  </pic:blipFill>
+                  <pic:spPr bwMode="auto">
+                    <a:xfrm>
+                      <a:off x="0" y="0"/>
+                      <a:ext cx="5729605" cy="2238375"/>
+                    </a:xfrm>
+                    <a:prstGeom prst="rect">
+                      <a:avLst/>
+                    </a:prstGeom>
+                    <a:noFill/>
+                    <a:ln>
+                      <a:noFill/>
+                    </a:ln>
+                  </pic:spPr>
+                </pic:pic>
+              </a:graphicData>
+            </a:graphic>
+          </wp:inline>
+        </w:drawing>
+      </w:r>
+    </w:p>
+    <w:p/>
+    <w:p/>
+    <w:p/>
     <w:sectPr>
       <w:pgSz w:w="11906" w:h="16838"/>
       <w:pgMar w:top="1440" w:right="1440" w:bottom="1440" w:left="1440" w:header="708" w:footer="708" w:gutter="0"/>

</xml_diff>

<commit_message>
Updated database report with intergration problems paragraph
</commit_message>
<xml_diff>
--- a/Database report.docx
+++ b/Database report.docx
@@ -233,34 +233,10 @@
         </w:drawing>
       </w:r>
       <w:r>
-        <w:t xml:space="preserve">As soon as a customer signs up to website the Customer and Address table get populated with data, each customer is given a unique id which is in both the Customer and Address tables. This id is a primary key in the Customer table. The address table has </w:t>
-      </w:r>
-      <w:proofErr w:type="gramStart"/>
-      <w:r>
-        <w:t>it’s</w:t>
-      </w:r>
-      <w:proofErr w:type="gramEnd"/>
-      <w:r>
-        <w:t xml:space="preserve"> own id and a composite primary key using the id and the </w:t>
-      </w:r>
-      <w:proofErr w:type="spellStart"/>
-      <w:r>
-        <w:t>customer_id</w:t>
-      </w:r>
-      <w:proofErr w:type="spellEnd"/>
-      <w:r>
-        <w:t xml:space="preserve">, because it is possible that one customer may have more than one address </w:t>
-      </w:r>
-      <w:r>
-        <w:t xml:space="preserve">or two customers may live at the same address. To know which address to deliver to, the Address table has an </w:t>
-      </w:r>
-      <w:proofErr w:type="spellStart"/>
-      <w:r>
-        <w:t>is_default</w:t>
-      </w:r>
-      <w:proofErr w:type="spellEnd"/>
-      <w:r>
-        <w:t xml:space="preserve"> attribute to tell which address an order should be delivered to. </w:t>
+        <w:t xml:space="preserve">As soon as a customer signs up to website the Customer and Address table get populated with data, each customer is given a unique id which is in both the Customer and Address tables. This id is a primary key in the Customer table. The address table has it’s own id and a composite primary key using the id and the customer_id, because it is possible that one customer may have more than one address </w:t>
+      </w:r>
+      <w:r>
+        <w:t xml:space="preserve">or two customers may live at the same address. To know which address to deliver to, the Address table has an is_default attribute to tell which address an order should be delivered to. </w:t>
       </w:r>
     </w:p>
     <w:p/>
@@ -347,79 +323,18 @@
         <w:t>contains all the information on products that are received from the supplier</w:t>
       </w:r>
       <w:r>
-        <w:t xml:space="preserve"> and contains the most attributes. Not </w:t>
-      </w:r>
-      <w:proofErr w:type="gramStart"/>
-      <w:r>
-        <w:t>all of</w:t>
-      </w:r>
-      <w:proofErr w:type="gramEnd"/>
-      <w:r>
-        <w:t xml:space="preserve"> the attributes will contain data because it is very unlikely that a product will meet all the parameters (</w:t>
-      </w:r>
-      <w:proofErr w:type="spellStart"/>
-      <w:r>
-        <w:t>e.g</w:t>
-      </w:r>
-      <w:proofErr w:type="spellEnd"/>
-      <w:r>
-        <w:t xml:space="preserve"> a processor doesn’t have a battery life)</w:t>
-      </w:r>
-      <w:r>
-        <w:t xml:space="preserve">. All products will be uniquely identified with the id attribute which is also the primary key. Weather the product is in stock and the amount of stock will be shown on the website. If a product is not in </w:t>
-      </w:r>
-      <w:proofErr w:type="gramStart"/>
-      <w:r>
-        <w:t>stock</w:t>
-      </w:r>
-      <w:proofErr w:type="gramEnd"/>
-      <w:r>
-        <w:t xml:space="preserve"> then an estimated delivery date will be shown on the website.</w:t>
-      </w:r>
-    </w:p>
-    <w:p>
-      <w:r>
-        <w:t xml:space="preserve">For products that have a promotion applied to them are apart of the Promotion table. A composite primary key is made using the id and the </w:t>
-      </w:r>
-      <w:proofErr w:type="spellStart"/>
-      <w:r>
-        <w:t>product_id</w:t>
-      </w:r>
-      <w:proofErr w:type="spellEnd"/>
-      <w:r>
-        <w:t xml:space="preserve"> attributes. All promotions have a </w:t>
-      </w:r>
-      <w:proofErr w:type="spellStart"/>
-      <w:r>
-        <w:t>start_date</w:t>
-      </w:r>
-      <w:proofErr w:type="spellEnd"/>
-      <w:r>
-        <w:t xml:space="preserve"> and an </w:t>
-      </w:r>
-      <w:proofErr w:type="spellStart"/>
-      <w:r>
-        <w:t>end_date</w:t>
-      </w:r>
-      <w:proofErr w:type="spellEnd"/>
-      <w:r>
-        <w:t xml:space="preserve"> for the beginning and end of a promotion. This makes it easier it </w:t>
-      </w:r>
-      <w:proofErr w:type="gramStart"/>
-      <w:r>
-        <w:t>apply</w:t>
-      </w:r>
-      <w:proofErr w:type="gramEnd"/>
-      <w:r>
-        <w:t xml:space="preserve"> a promotion if a promotion is seasonal. The price in the Promotion table is determined by the price in the Product table and the </w:t>
-      </w:r>
-      <w:proofErr w:type="spellStart"/>
-      <w:r>
-        <w:t>price_cut</w:t>
-      </w:r>
-      <w:proofErr w:type="spellEnd"/>
-      <w:r>
-        <w:t xml:space="preserve"> in the Promotion table.</w:t>
+        <w:t xml:space="preserve"> and contains the most attributes. Not all of the attributes will contain data because it is very unlikely that a product will meet all the parameters (e.g a processor doesn’t have a battery life)</w:t>
+      </w:r>
+      <w:r>
+        <w:t>. All products will be uniquely identified with the id attribute which is also the primary key. Weather the product is in stock and the amount of stock will be shown on the website. If a product is not in stock then an estimated delivery date will be shown on the website.</w:t>
+      </w:r>
+    </w:p>
+    <w:p>
+      <w:r>
+        <w:t xml:space="preserve">For products that have a promotion applied to them are apart of the Promotion table. A composite primary key is made using the id and the product_id attributes. All promotions have a start_date and an end_date for the beginning and end of a promotion. This makes it easier it apply a promotion if a promotion is seasonal. The price in the Promotion table is determined by the price in the Product table and the </w:t>
+      </w:r>
+      <w:r>
+        <w:t>price_cut in the Promotion table.</w:t>
       </w:r>
     </w:p>
     <w:p/>
@@ -500,56 +415,12 @@
         <w:t xml:space="preserve">Each customer can have one basket in the same way a customer enters a supermarket and picks up a basket or a trolly to do their shopping. The Basket </w:t>
       </w:r>
       <w:r>
-        <w:t xml:space="preserve">table has a composite primary key composed of </w:t>
-      </w:r>
-      <w:proofErr w:type="spellStart"/>
-      <w:r>
-        <w:t>customer_id</w:t>
-      </w:r>
-      <w:proofErr w:type="spellEnd"/>
-      <w:r>
-        <w:t xml:space="preserve"> and </w:t>
-      </w:r>
-      <w:proofErr w:type="spellStart"/>
-      <w:r>
-        <w:t>product_id</w:t>
-      </w:r>
-      <w:proofErr w:type="spellEnd"/>
-      <w:r>
-        <w:t xml:space="preserve">. The </w:t>
-      </w:r>
-      <w:proofErr w:type="spellStart"/>
-      <w:r>
-        <w:t>saved_for_later</w:t>
-      </w:r>
-      <w:proofErr w:type="spellEnd"/>
-      <w:r>
-        <w:t xml:space="preserve"> attribute is for items that are not added to the total order if the customer decided they wanted to purchase an item </w:t>
-      </w:r>
-      <w:proofErr w:type="gramStart"/>
-      <w:r>
-        <w:t>at a later date</w:t>
-      </w:r>
-      <w:proofErr w:type="gramEnd"/>
-      <w:r>
-        <w:t xml:space="preserve"> and not look for it on the website again.</w:t>
-      </w:r>
-    </w:p>
-    <w:p>
-      <w:r>
-        <w:t xml:space="preserve">I </w:t>
-      </w:r>
-      <w:proofErr w:type="gramStart"/>
-      <w:r>
-        <w:t>is</w:t>
-      </w:r>
-      <w:proofErr w:type="gramEnd"/>
-      <w:r>
-        <w:t xml:space="preserve"> possible to a customer to have more than one wish list. The Wishlist table has a composite primary key made from the id and the </w:t>
-      </w:r>
-      <w:proofErr w:type="spellStart"/>
-      <w:r>
-        <w:t>customer</w:t>
+        <w:t>table has a composite primary key composed of customer_id and product_id. The saved_for_later attribute is for items that are not added to the total order if the customer decided they wanted to purchase an item at a later date and not look for it on the website again.</w:t>
+      </w:r>
+    </w:p>
+    <w:p>
+      <w:r>
+        <w:t>I is possible to a customer to have more than one wish list. The Wishlist table has a composite primary key made from the id and the customer</w:t>
       </w:r>
       <w:r>
         <w:t>_</w:t>
@@ -557,7 +428,6 @@
       <w:r>
         <w:t>id</w:t>
       </w:r>
-      <w:proofErr w:type="spellEnd"/>
       <w:r>
         <w:t xml:space="preserve"> attributes</w:t>
       </w:r>
@@ -580,60 +450,10 @@
     </w:p>
     <w:p>
       <w:r>
-        <w:t xml:space="preserve">Because each customer can have multiple orders, it makes sense for the </w:t>
-      </w:r>
-      <w:proofErr w:type="spellStart"/>
-      <w:r>
-        <w:t>Customer_Order</w:t>
-      </w:r>
-      <w:proofErr w:type="spellEnd"/>
-      <w:r>
-        <w:t xml:space="preserve"> table to have an id attribute, this id attributes acts as a unique identifier to easily identify a </w:t>
-      </w:r>
-      <w:proofErr w:type="spellStart"/>
-      <w:proofErr w:type="gramStart"/>
-      <w:r>
-        <w:t>customers</w:t>
-      </w:r>
-      <w:proofErr w:type="spellEnd"/>
-      <w:proofErr w:type="gramEnd"/>
-      <w:r>
-        <w:t xml:space="preserve"> order.</w:t>
-      </w:r>
-      <w:r>
-        <w:t xml:space="preserve"> For the </w:t>
-      </w:r>
-      <w:proofErr w:type="spellStart"/>
-      <w:r>
-        <w:t>Customer_Order</w:t>
-      </w:r>
-      <w:proofErr w:type="spellEnd"/>
-      <w:r>
-        <w:t xml:space="preserve"> table to get information about the customer and the product, the </w:t>
-      </w:r>
-      <w:proofErr w:type="spellStart"/>
-      <w:r>
-        <w:t>Customer_Order</w:t>
-      </w:r>
-      <w:proofErr w:type="spellEnd"/>
-      <w:r>
-        <w:t xml:space="preserve"> table has the attributes </w:t>
-      </w:r>
-      <w:proofErr w:type="spellStart"/>
-      <w:r>
-        <w:t>customer_id</w:t>
-      </w:r>
-      <w:proofErr w:type="spellEnd"/>
-      <w:r>
-        <w:t xml:space="preserve"> and </w:t>
-      </w:r>
-      <w:proofErr w:type="spellStart"/>
-      <w:r>
-        <w:t>product_id</w:t>
-      </w:r>
-      <w:proofErr w:type="spellEnd"/>
-      <w:r>
-        <w:t xml:space="preserve"> which act as foreign keys that relate to the Customer table and the Product table.</w:t>
+        <w:t>Because each customer can have multiple orders, it makes sense for the Customer_Order table to have an id attribute, this id attributes acts as a unique identifier to easily identify a customers order.</w:t>
+      </w:r>
+      <w:r>
+        <w:t xml:space="preserve"> For the Customer_Order table to get information about the customer and the product, the Customer_Order table has the attributes customer_id and product_id which act as foreign keys that relate to the Customer table and the Product table.</w:t>
       </w:r>
       <w:r>
         <w:t xml:space="preserve"> </w:t>
@@ -781,26 +601,10 @@
         </w:drawing>
       </w:r>
       <w:r>
-        <w:t xml:space="preserve">Customers can have multiple payment methods for an order, however only one payment method will be used for each customer’s order. Payment can be differentiated by the id attribute and information about the customer can be accessed via the </w:t>
-      </w:r>
-      <w:proofErr w:type="spellStart"/>
-      <w:r>
-        <w:t>order_id</w:t>
-      </w:r>
-      <w:proofErr w:type="spellEnd"/>
-      <w:r>
-        <w:t xml:space="preserve"> attribute </w:t>
-      </w:r>
-      <w:r>
-        <w:t xml:space="preserve">which is a foreign key. When a customer is about to pay for an item, they can choose which way they would like to pay for their order. The customer can also set a default payment method if they want to speed up the payment process. If the desired payment method has passed the </w:t>
-      </w:r>
-      <w:proofErr w:type="spellStart"/>
-      <w:r>
-        <w:t>expire_date</w:t>
-      </w:r>
-      <w:proofErr w:type="spellEnd"/>
-      <w:r>
-        <w:t xml:space="preserve"> attribute the payment is rejected.</w:t>
+        <w:t xml:space="preserve">Customers can have multiple payment methods for an order, however only one payment method will be used for each customer’s order. Payment can be differentiated by the id attribute and information about the customer can be accessed via the order_id attribute </w:t>
+      </w:r>
+      <w:r>
+        <w:t>which is a foreign key. When a customer is about to pay for an item, they can choose which way they would like to pay for their order. The customer can also set a default payment method if they want to speed up the payment process. If the desired payment method has passed the expire_date attribute the payment is rejected.</w:t>
       </w:r>
     </w:p>
     <w:p>
@@ -880,58 +684,10 @@
     </w:p>
     <w:p>
       <w:r>
-        <w:t xml:space="preserve">If a customer happens to change their mind about an </w:t>
-      </w:r>
-      <w:proofErr w:type="gramStart"/>
-      <w:r>
-        <w:t>order</w:t>
-      </w:r>
-      <w:proofErr w:type="gramEnd"/>
-      <w:r>
-        <w:t xml:space="preserve"> they can choose to cancel the </w:t>
-      </w:r>
-      <w:r>
-        <w:t xml:space="preserve">order before the product is delivered. The Cancelation table has a composite primary key using the id and </w:t>
-      </w:r>
-      <w:proofErr w:type="spellStart"/>
-      <w:r>
-        <w:t>customer_id</w:t>
-      </w:r>
-      <w:proofErr w:type="spellEnd"/>
-      <w:r>
-        <w:t xml:space="preserve"> attributes. Using the </w:t>
-      </w:r>
-      <w:proofErr w:type="spellStart"/>
-      <w:r>
-        <w:t>customer_id</w:t>
-      </w:r>
-      <w:proofErr w:type="spellEnd"/>
-      <w:r>
-        <w:t xml:space="preserve"> attribute as a foreign key helps access the customer information in the Cancelation Table. If </w:t>
-      </w:r>
-      <w:proofErr w:type="gramStart"/>
-      <w:r>
-        <w:t>a</w:t>
-      </w:r>
-      <w:proofErr w:type="gramEnd"/>
-      <w:r>
-        <w:t xml:space="preserve"> order happens to be delivered before the customer can cancel, then the customer can choose to return the item to the warehouse. Like the Cancelation table the Refund table has a composite primary key made using the id and </w:t>
-      </w:r>
-      <w:proofErr w:type="spellStart"/>
-      <w:r>
-        <w:t>customer_id</w:t>
-      </w:r>
-      <w:proofErr w:type="spellEnd"/>
-      <w:r>
-        <w:t xml:space="preserve"> attributes. When the product that is returned to the </w:t>
-      </w:r>
-      <w:proofErr w:type="gramStart"/>
-      <w:r>
-        <w:t>warehouse</w:t>
-      </w:r>
-      <w:proofErr w:type="gramEnd"/>
-      <w:r>
-        <w:t xml:space="preserve"> they database will the approved attribute to let the system know the refund is approved</w:t>
+        <w:t xml:space="preserve">If a customer happens to change their mind about an order they can choose to cancel the </w:t>
+      </w:r>
+      <w:r>
+        <w:t>order before the product is delivered. The Cancelation table has a composite primary key using the id and customer_id attributes. Using the customer_id attribute as a foreign key helps access the customer information in the Cancelation Table. If a order happens to be delivered before the customer can cancel, then the customer can choose to return the item to the warehouse. Like the Cancelation table the Refund table has a composite primary key made using the id and customer_id attributes. When the product that is returned to the warehouse they database will the approved attribute to let the system know the refund is approved</w:t>
       </w:r>
       <w:r>
         <w:t>.</w:t>
@@ -950,23 +706,7 @@
     </w:p>
     <w:p>
       <w:r>
-        <w:t xml:space="preserve">The products that get delivered to the warehouse come from the supplier. Each supplier can send out many orders, these orders are stored the </w:t>
-      </w:r>
-      <w:proofErr w:type="spellStart"/>
-      <w:r>
-        <w:t>Supply_Order</w:t>
-      </w:r>
-      <w:proofErr w:type="spellEnd"/>
-      <w:r>
-        <w:t xml:space="preserve"> table, which is the table that contains the products that get sent over. If there is ever a problem with an order, the </w:t>
-      </w:r>
-      <w:proofErr w:type="gramStart"/>
-      <w:r>
-        <w:t>suppliers</w:t>
-      </w:r>
-      <w:proofErr w:type="gramEnd"/>
-      <w:r>
-        <w:t xml:space="preserve"> information can be accessed from the Supplier table.</w:t>
+        <w:t>The products that get delivered to the warehouse come from the supplier. Each supplier can send out many orders, these orders are stored the Supply_Order table, which is the table that contains the products that get sent over. If there is ever a problem with an order, the suppliers information can be accessed from the Supplier table.</w:t>
       </w:r>
     </w:p>
     <w:p>
@@ -1057,15 +797,7 @@
         <w:t>a</w:t>
       </w:r>
       <w:r>
-        <w:t xml:space="preserve">ny serious problems can be passed to </w:t>
-      </w:r>
-      <w:proofErr w:type="gramStart"/>
-      <w:r>
-        <w:t>a</w:t>
-      </w:r>
-      <w:proofErr w:type="gramEnd"/>
-      <w:r>
-        <w:t xml:space="preserve"> administrator to be solved</w:t>
+        <w:t>ny serious problems can be passed to a administrator to be solved</w:t>
       </w:r>
       <w:r>
         <w:t>.</w:t>
@@ -1127,8 +859,34 @@
       </w:r>
     </w:p>
     <w:p/>
-    <w:p/>
-    <w:p/>
+    <w:p>
+      <w:pPr>
+        <w:pStyle w:val="Heading2"/>
+      </w:pPr>
+      <w:r>
+        <w:t>Integration Problems</w:t>
+      </w:r>
+    </w:p>
+    <w:p>
+      <w:r>
+        <w:t xml:space="preserve">During the project we had issues integrating the database into the wix website. </w:t>
+      </w:r>
+      <w:r>
+        <w:t xml:space="preserve">I created the entity-relationship diagram and the database in SQLite to check If the relationships between the tables worked, which they did. However, the team member creating the wix website also created their own database using wix and I was not sure if it was based on the entity-relationship diagram I created or if they created their own. The problem </w:t>
+      </w:r>
+      <w:r>
+        <w:t>did not</w:t>
+      </w:r>
+      <w:r>
+        <w:t xml:space="preserve"> occur due to the fact that they used wix to build the website </w:t>
+      </w:r>
+      <w:r>
+        <w:t>n</w:t>
+      </w:r>
+      <w:r>
+        <w:t>or that I used SQLite to build the database, but due to poor communication between team members.</w:t>
+      </w:r>
+    </w:p>
     <w:sectPr>
       <w:pgSz w:w="11906" w:h="16838"/>
       <w:pgMar w:top="1440" w:right="1440" w:bottom="1440" w:left="1440" w:header="708" w:footer="708" w:gutter="0"/>

</xml_diff>